<commit_message>
Gymnasium 2 for BSc done
</commit_message>
<xml_diff>
--- a/notes.docx
+++ b/notes.docx
@@ -3753,6 +3753,1639 @@
             </w:pPr>
             <w:r>
               <w:t xml:space="preserve">0.041</w:t>
+            </w:r>
+          </w:p>
+        </w:tc>
+      </w:tr>
+    </w:tbl>
+    <w:p>
+      <w:pPr>
+        <w:pStyle w:val="Heading2"/>
+      </w:pPr>
+      <w:bookmarkStart w:id="32" w:name="h6-q13-vs-q14"/>
+      <w:bookmarkEnd w:id="32"/>
+      <w:r>
+        <w:t xml:space="preserve">H6, Q13 vs Q14</w:t>
+      </w:r>
+    </w:p>
+    <w:tbl>
+      <w:tblPr>
+        <w:tblStyle w:val="TableNormal"/>
+        <w:tblW w:type="pct" w:w="0.0"/>
+        <w:tblLook w:firstRow="1"/>
+      </w:tblPr>
+      <w:tblGrid/>
+      <w:tr>
+        <w:trPr>
+          <w:cnfStyle w:firstRow="1"/>
+        </w:trPr>
+        <w:tc>
+          <w:tcPr>
+            <w:tcBorders>
+              <w:bottom w:val="single"/>
+            </w:tcBorders>
+            <w:vAlign w:val="bottom"/>
+          </w:tcPr>
+          <w:p>
+            <w:pStyle w:val="Compact"/>
+          </w:p>
+        </w:tc>
+        <w:tc>
+          <w:tcPr>
+            <w:tcBorders>
+              <w:bottom w:val="single"/>
+            </w:tcBorders>
+            <w:vAlign w:val="bottom"/>
+          </w:tcPr>
+          <w:p>
+            <w:pPr>
+              <w:pStyle w:val="Compact"/>
+              <w:jc w:val="right"/>
+            </w:pPr>
+            <w:r>
+              <w:t xml:space="preserve">fb</w:t>
+            </w:r>
+          </w:p>
+        </w:tc>
+        <w:tc>
+          <w:tcPr>
+            <w:tcBorders>
+              <w:bottom w:val="single"/>
+            </w:tcBorders>
+            <w:vAlign w:val="bottom"/>
+          </w:tcPr>
+          <w:p>
+            <w:pPr>
+              <w:pStyle w:val="Compact"/>
+              <w:jc w:val="right"/>
+            </w:pPr>
+            <w:r>
+              <w:t xml:space="preserve">ig</w:t>
+            </w:r>
+          </w:p>
+        </w:tc>
+        <w:tc>
+          <w:tcPr>
+            <w:tcBorders>
+              <w:bottom w:val="single"/>
+            </w:tcBorders>
+            <w:vAlign w:val="bottom"/>
+          </w:tcPr>
+          <w:p>
+            <w:pPr>
+              <w:pStyle w:val="Compact"/>
+              <w:jc w:val="right"/>
+            </w:pPr>
+            <w:r>
+              <w:t xml:space="preserve">sc</w:t>
+            </w:r>
+          </w:p>
+        </w:tc>
+      </w:tr>
+      <w:tr>
+        <w:tc>
+          <w:p>
+            <w:pPr>
+              <w:pStyle w:val="Compact"/>
+              <w:jc w:val="left"/>
+            </w:pPr>
+            <w:r>
+              <w:t xml:space="preserve">noEdu</w:t>
+            </w:r>
+          </w:p>
+        </w:tc>
+        <w:tc>
+          <w:p>
+            <w:pPr>
+              <w:pStyle w:val="Compact"/>
+              <w:jc w:val="right"/>
+            </w:pPr>
+            <w:r>
+              <w:t xml:space="preserve">0.000</w:t>
+            </w:r>
+          </w:p>
+        </w:tc>
+        <w:tc>
+          <w:p>
+            <w:pPr>
+              <w:pStyle w:val="Compact"/>
+              <w:jc w:val="right"/>
+            </w:pPr>
+            <w:r>
+              <w:t xml:space="preserve">0.000</w:t>
+            </w:r>
+          </w:p>
+        </w:tc>
+        <w:tc>
+          <w:p>
+            <w:pPr>
+              <w:pStyle w:val="Compact"/>
+              <w:jc w:val="right"/>
+            </w:pPr>
+            <w:r>
+              <w:t xml:space="preserve">0.000</w:t>
+            </w:r>
+          </w:p>
+        </w:tc>
+      </w:tr>
+      <w:tr>
+        <w:tc>
+          <w:p>
+            <w:pPr>
+              <w:pStyle w:val="Compact"/>
+              <w:jc w:val="left"/>
+            </w:pPr>
+            <w:r>
+              <w:t xml:space="preserve">Edu</w:t>
+            </w:r>
+          </w:p>
+        </w:tc>
+        <w:tc>
+          <w:p>
+            <w:pPr>
+              <w:pStyle w:val="Compact"/>
+              <w:jc w:val="right"/>
+            </w:pPr>
+            <w:r>
+              <w:t xml:space="preserve">0.265</w:t>
+            </w:r>
+          </w:p>
+        </w:tc>
+        <w:tc>
+          <w:p>
+            <w:pPr>
+              <w:pStyle w:val="Compact"/>
+              <w:jc w:val="right"/>
+            </w:pPr>
+            <w:r>
+              <w:t xml:space="preserve">0.015</w:t>
+            </w:r>
+          </w:p>
+        </w:tc>
+        <w:tc>
+          <w:p>
+            <w:pPr>
+              <w:pStyle w:val="Compact"/>
+              <w:jc w:val="right"/>
+            </w:pPr>
+            <w:r>
+              <w:t xml:space="preserve">0.006</w:t>
+            </w:r>
+          </w:p>
+        </w:tc>
+      </w:tr>
+    </w:tbl>
+    <w:p>
+      <w:pPr>
+        <w:pStyle w:val="Heading2"/>
+      </w:pPr>
+      <w:bookmarkStart w:id="33" w:name="h1-10-05-2017-q15-vs-q16"/>
+      <w:bookmarkEnd w:id="33"/>
+      <w:r>
+        <w:t xml:space="preserve">H1, 10-05-2017, q15 vs q16</w:t>
+      </w:r>
+    </w:p>
+    <w:p>
+      <w:pPr>
+        <w:pStyle w:val="Heading1"/>
+      </w:pPr>
+      <w:bookmarkStart w:id="34" w:name="chisq"/>
+      <w:bookmarkEnd w:id="34"/>
+      <w:r>
+        <w:t xml:space="preserve">Chisq</w:t>
+      </w:r>
+    </w:p>
+    <w:tbl>
+      <w:tblPr>
+        <w:tblStyle w:val="TableNormal"/>
+        <w:tblW w:type="pct" w:w="0.0"/>
+        <w:tblLook w:firstRow="1"/>
+      </w:tblPr>
+      <w:tblGrid/>
+      <w:tr>
+        <w:trPr>
+          <w:cnfStyle w:firstRow="1"/>
+        </w:trPr>
+        <w:tc>
+          <w:tcPr>
+            <w:tcBorders>
+              <w:bottom w:val="single"/>
+            </w:tcBorders>
+            <w:vAlign w:val="bottom"/>
+          </w:tcPr>
+          <w:p>
+            <w:pStyle w:val="Compact"/>
+          </w:p>
+        </w:tc>
+        <w:tc>
+          <w:tcPr>
+            <w:tcBorders>
+              <w:bottom w:val="single"/>
+            </w:tcBorders>
+            <w:vAlign w:val="bottom"/>
+          </w:tcPr>
+          <w:p>
+            <w:pPr>
+              <w:pStyle w:val="Compact"/>
+              <w:jc w:val="right"/>
+            </w:pPr>
+            <w:r>
+              <w:t xml:space="preserve">fb</w:t>
+            </w:r>
+          </w:p>
+        </w:tc>
+        <w:tc>
+          <w:tcPr>
+            <w:tcBorders>
+              <w:bottom w:val="single"/>
+            </w:tcBorders>
+            <w:vAlign w:val="bottom"/>
+          </w:tcPr>
+          <w:p>
+            <w:pPr>
+              <w:pStyle w:val="Compact"/>
+              <w:jc w:val="right"/>
+            </w:pPr>
+            <w:r>
+              <w:t xml:space="preserve">ig</w:t>
+            </w:r>
+          </w:p>
+        </w:tc>
+        <w:tc>
+          <w:tcPr>
+            <w:tcBorders>
+              <w:bottom w:val="single"/>
+            </w:tcBorders>
+            <w:vAlign w:val="bottom"/>
+          </w:tcPr>
+          <w:p>
+            <w:pPr>
+              <w:pStyle w:val="Compact"/>
+              <w:jc w:val="right"/>
+            </w:pPr>
+            <w:r>
+              <w:t xml:space="preserve">sc</w:t>
+            </w:r>
+          </w:p>
+        </w:tc>
+      </w:tr>
+      <w:tr>
+        <w:tc>
+          <w:p>
+            <w:pPr>
+              <w:pStyle w:val="Compact"/>
+              <w:jc w:val="left"/>
+            </w:pPr>
+            <w:r>
+              <w:t xml:space="preserve">noEdu</w:t>
+            </w:r>
+          </w:p>
+        </w:tc>
+        <w:tc>
+          <w:p>
+            <w:pPr>
+              <w:pStyle w:val="Compact"/>
+              <w:jc w:val="right"/>
+            </w:pPr>
+            <w:r>
+              <w:t xml:space="preserve">0.000</w:t>
+            </w:r>
+          </w:p>
+        </w:tc>
+        <w:tc>
+          <w:p>
+            <w:pPr>
+              <w:pStyle w:val="Compact"/>
+              <w:jc w:val="right"/>
+            </w:pPr>
+            <w:r>
+              <w:t xml:space="preserve">0.000</w:t>
+            </w:r>
+          </w:p>
+        </w:tc>
+        <w:tc>
+          <w:p>
+            <w:pPr>
+              <w:pStyle w:val="Compact"/>
+              <w:jc w:val="right"/>
+            </w:pPr>
+            <w:r>
+              <w:t xml:space="preserve">0</w:t>
+            </w:r>
+          </w:p>
+        </w:tc>
+      </w:tr>
+      <w:tr>
+        <w:tc>
+          <w:p>
+            <w:pPr>
+              <w:pStyle w:val="Compact"/>
+              <w:jc w:val="left"/>
+            </w:pPr>
+            <w:r>
+              <w:t xml:space="preserve">Edu</w:t>
+            </w:r>
+          </w:p>
+        </w:tc>
+        <w:tc>
+          <w:p>
+            <w:pPr>
+              <w:pStyle w:val="Compact"/>
+              <w:jc w:val="right"/>
+            </w:pPr>
+            <w:r>
+              <w:t xml:space="preserve">0.003</w:t>
+            </w:r>
+          </w:p>
+        </w:tc>
+        <w:tc>
+          <w:p>
+            <w:pPr>
+              <w:pStyle w:val="Compact"/>
+              <w:jc w:val="right"/>
+            </w:pPr>
+            <w:r>
+              <w:t xml:space="preserve">0.262</w:t>
+            </w:r>
+          </w:p>
+        </w:tc>
+        <w:tc>
+          <w:p>
+            <w:pPr>
+              <w:pStyle w:val="Compact"/>
+              <w:jc w:val="right"/>
+            </w:pPr>
+            <w:r>
+              <w:t xml:space="preserve">0</w:t>
+            </w:r>
+          </w:p>
+        </w:tc>
+      </w:tr>
+    </w:tbl>
+    <w:p>
+      <w:pPr>
+        <w:pStyle w:val="Heading1"/>
+      </w:pPr>
+      <w:bookmarkStart w:id="35" w:name="correlation"/>
+      <w:bookmarkEnd w:id="35"/>
+      <w:r>
+        <w:t xml:space="preserve">Correlation</w:t>
+      </w:r>
+    </w:p>
+    <w:tbl>
+      <w:tblPr>
+        <w:tblStyle w:val="TableNormal"/>
+        <w:tblW w:type="pct" w:w="0.0"/>
+        <w:tblLook w:firstRow="1"/>
+      </w:tblPr>
+      <w:tblGrid/>
+      <w:tr>
+        <w:trPr>
+          <w:cnfStyle w:firstRow="1"/>
+        </w:trPr>
+        <w:tc>
+          <w:tcPr>
+            <w:tcBorders>
+              <w:bottom w:val="single"/>
+            </w:tcBorders>
+            <w:vAlign w:val="bottom"/>
+          </w:tcPr>
+          <w:p>
+            <w:pStyle w:val="Compact"/>
+          </w:p>
+        </w:tc>
+        <w:tc>
+          <w:tcPr>
+            <w:tcBorders>
+              <w:bottom w:val="single"/>
+            </w:tcBorders>
+            <w:vAlign w:val="bottom"/>
+          </w:tcPr>
+          <w:p>
+            <w:pPr>
+              <w:pStyle w:val="Compact"/>
+              <w:jc w:val="right"/>
+            </w:pPr>
+            <w:r>
+              <w:t xml:space="preserve">fb</w:t>
+            </w:r>
+          </w:p>
+        </w:tc>
+        <w:tc>
+          <w:tcPr>
+            <w:tcBorders>
+              <w:bottom w:val="single"/>
+            </w:tcBorders>
+            <w:vAlign w:val="bottom"/>
+          </w:tcPr>
+          <w:p>
+            <w:pPr>
+              <w:pStyle w:val="Compact"/>
+              <w:jc w:val="right"/>
+            </w:pPr>
+            <w:r>
+              <w:t xml:space="preserve">ig</w:t>
+            </w:r>
+          </w:p>
+        </w:tc>
+        <w:tc>
+          <w:tcPr>
+            <w:tcBorders>
+              <w:bottom w:val="single"/>
+            </w:tcBorders>
+            <w:vAlign w:val="bottom"/>
+          </w:tcPr>
+          <w:p>
+            <w:pPr>
+              <w:pStyle w:val="Compact"/>
+              <w:jc w:val="right"/>
+            </w:pPr>
+            <w:r>
+              <w:t xml:space="preserve">sc</w:t>
+            </w:r>
+          </w:p>
+        </w:tc>
+      </w:tr>
+      <w:tr>
+        <w:tc>
+          <w:p>
+            <w:pPr>
+              <w:pStyle w:val="Compact"/>
+              <w:jc w:val="left"/>
+            </w:pPr>
+            <w:r>
+              <w:t xml:space="preserve">noEdu</w:t>
+            </w:r>
+          </w:p>
+        </w:tc>
+        <w:tc>
+          <w:p>
+            <w:pPr>
+              <w:pStyle w:val="Compact"/>
+              <w:jc w:val="right"/>
+            </w:pPr>
+            <w:r>
+              <w:t xml:space="preserve">0.406</w:t>
+            </w:r>
+          </w:p>
+        </w:tc>
+        <w:tc>
+          <w:p>
+            <w:pPr>
+              <w:pStyle w:val="Compact"/>
+              <w:jc w:val="right"/>
+            </w:pPr>
+            <w:r>
+              <w:t xml:space="preserve">0.303</w:t>
+            </w:r>
+          </w:p>
+        </w:tc>
+        <w:tc>
+          <w:p>
+            <w:pPr>
+              <w:pStyle w:val="Compact"/>
+              <w:jc w:val="right"/>
+            </w:pPr>
+            <w:r>
+              <w:t xml:space="preserve">0.490</w:t>
+            </w:r>
+          </w:p>
+        </w:tc>
+      </w:tr>
+      <w:tr>
+        <w:tc>
+          <w:p>
+            <w:pPr>
+              <w:pStyle w:val="Compact"/>
+              <w:jc w:val="left"/>
+            </w:pPr>
+            <w:r>
+              <w:t xml:space="preserve">Edu</w:t>
+            </w:r>
+          </w:p>
+        </w:tc>
+        <w:tc>
+          <w:p>
+            <w:pPr>
+              <w:pStyle w:val="Compact"/>
+              <w:jc w:val="right"/>
+            </w:pPr>
+            <w:r>
+              <w:t xml:space="preserve">0.486</w:t>
+            </w:r>
+          </w:p>
+        </w:tc>
+        <w:tc>
+          <w:p>
+            <w:pPr>
+              <w:pStyle w:val="Compact"/>
+              <w:jc w:val="right"/>
+            </w:pPr>
+            <w:r>
+              <w:t xml:space="preserve">0.467</w:t>
+            </w:r>
+          </w:p>
+        </w:tc>
+        <w:tc>
+          <w:p>
+            <w:pPr>
+              <w:pStyle w:val="Compact"/>
+              <w:jc w:val="right"/>
+            </w:pPr>
+            <w:r>
+              <w:t xml:space="preserve">0.451</w:t>
+            </w:r>
+          </w:p>
+        </w:tc>
+      </w:tr>
+    </w:tbl>
+    <w:p>
+      <w:pPr>
+        <w:pStyle w:val="Heading2"/>
+      </w:pPr>
+      <w:bookmarkStart w:id="36" w:name="h2-10-05-2017-q15-vs-q17"/>
+      <w:bookmarkEnd w:id="36"/>
+      <w:r>
+        <w:t xml:space="preserve">H2, 10-05-2017, q15 vs q17</w:t>
+      </w:r>
+    </w:p>
+    <w:p>
+      <w:pPr>
+        <w:pStyle w:val="Heading1"/>
+      </w:pPr>
+      <w:bookmarkStart w:id="37" w:name="chisq-1"/>
+      <w:bookmarkEnd w:id="37"/>
+      <w:r>
+        <w:t xml:space="preserve">Chisq</w:t>
+      </w:r>
+    </w:p>
+    <w:tbl>
+      <w:tblPr>
+        <w:tblStyle w:val="TableNormal"/>
+        <w:tblW w:type="pct" w:w="0.0"/>
+        <w:tblLook w:firstRow="1"/>
+      </w:tblPr>
+      <w:tblGrid/>
+      <w:tr>
+        <w:trPr>
+          <w:cnfStyle w:firstRow="1"/>
+        </w:trPr>
+        <w:tc>
+          <w:tcPr>
+            <w:tcBorders>
+              <w:bottom w:val="single"/>
+            </w:tcBorders>
+            <w:vAlign w:val="bottom"/>
+          </w:tcPr>
+          <w:p>
+            <w:pStyle w:val="Compact"/>
+          </w:p>
+        </w:tc>
+        <w:tc>
+          <w:tcPr>
+            <w:tcBorders>
+              <w:bottom w:val="single"/>
+            </w:tcBorders>
+            <w:vAlign w:val="bottom"/>
+          </w:tcPr>
+          <w:p>
+            <w:pPr>
+              <w:pStyle w:val="Compact"/>
+              <w:jc w:val="right"/>
+            </w:pPr>
+            <w:r>
+              <w:t xml:space="preserve">fb</w:t>
+            </w:r>
+          </w:p>
+        </w:tc>
+        <w:tc>
+          <w:tcPr>
+            <w:tcBorders>
+              <w:bottom w:val="single"/>
+            </w:tcBorders>
+            <w:vAlign w:val="bottom"/>
+          </w:tcPr>
+          <w:p>
+            <w:pPr>
+              <w:pStyle w:val="Compact"/>
+              <w:jc w:val="right"/>
+            </w:pPr>
+            <w:r>
+              <w:t xml:space="preserve">ig</w:t>
+            </w:r>
+          </w:p>
+        </w:tc>
+        <w:tc>
+          <w:tcPr>
+            <w:tcBorders>
+              <w:bottom w:val="single"/>
+            </w:tcBorders>
+            <w:vAlign w:val="bottom"/>
+          </w:tcPr>
+          <w:p>
+            <w:pPr>
+              <w:pStyle w:val="Compact"/>
+              <w:jc w:val="right"/>
+            </w:pPr>
+            <w:r>
+              <w:t xml:space="preserve">sc</w:t>
+            </w:r>
+          </w:p>
+        </w:tc>
+      </w:tr>
+      <w:tr>
+        <w:tc>
+          <w:p>
+            <w:pPr>
+              <w:pStyle w:val="Compact"/>
+              <w:jc w:val="left"/>
+            </w:pPr>
+            <w:r>
+              <w:t xml:space="preserve">noEdu</w:t>
+            </w:r>
+          </w:p>
+        </w:tc>
+        <w:tc>
+          <w:p>
+            <w:pPr>
+              <w:pStyle w:val="Compact"/>
+              <w:jc w:val="right"/>
+            </w:pPr>
+            <w:r>
+              <w:t xml:space="preserve">0.354</w:t>
+            </w:r>
+          </w:p>
+        </w:tc>
+        <w:tc>
+          <w:p>
+            <w:pPr>
+              <w:pStyle w:val="Compact"/>
+              <w:jc w:val="right"/>
+            </w:pPr>
+            <w:r>
+              <w:t xml:space="preserve">0.019</w:t>
+            </w:r>
+          </w:p>
+        </w:tc>
+        <w:tc>
+          <w:p>
+            <w:pPr>
+              <w:pStyle w:val="Compact"/>
+              <w:jc w:val="right"/>
+            </w:pPr>
+            <w:r>
+              <w:t xml:space="preserve">0.013</w:t>
+            </w:r>
+          </w:p>
+        </w:tc>
+      </w:tr>
+      <w:tr>
+        <w:tc>
+          <w:p>
+            <w:pPr>
+              <w:pStyle w:val="Compact"/>
+              <w:jc w:val="left"/>
+            </w:pPr>
+            <w:r>
+              <w:t xml:space="preserve">Edu</w:t>
+            </w:r>
+          </w:p>
+        </w:tc>
+        <w:tc>
+          <w:p>
+            <w:pPr>
+              <w:pStyle w:val="Compact"/>
+              <w:jc w:val="right"/>
+            </w:pPr>
+            <w:r>
+              <w:t xml:space="preserve">0.198</w:t>
+            </w:r>
+          </w:p>
+        </w:tc>
+        <w:tc>
+          <w:p>
+            <w:pPr>
+              <w:pStyle w:val="Compact"/>
+              <w:jc w:val="right"/>
+            </w:pPr>
+            <w:r>
+              <w:t xml:space="preserve">0.847</w:t>
+            </w:r>
+          </w:p>
+        </w:tc>
+        <w:tc>
+          <w:p>
+            <w:pPr>
+              <w:pStyle w:val="Compact"/>
+              <w:jc w:val="right"/>
+            </w:pPr>
+            <w:r>
+              <w:t xml:space="preserve">0.653</w:t>
+            </w:r>
+          </w:p>
+        </w:tc>
+      </w:tr>
+    </w:tbl>
+    <w:p>
+      <w:pPr>
+        <w:pStyle w:val="Heading1"/>
+      </w:pPr>
+      <w:bookmarkStart w:id="38" w:name="correlation-1"/>
+      <w:bookmarkEnd w:id="38"/>
+      <w:r>
+        <w:t xml:space="preserve">Correlation</w:t>
+      </w:r>
+    </w:p>
+    <w:tbl>
+      <w:tblPr>
+        <w:tblStyle w:val="TableNormal"/>
+        <w:tblW w:type="pct" w:w="0.0"/>
+        <w:tblLook w:firstRow="1"/>
+      </w:tblPr>
+      <w:tblGrid/>
+      <w:tr>
+        <w:trPr>
+          <w:cnfStyle w:firstRow="1"/>
+        </w:trPr>
+        <w:tc>
+          <w:tcPr>
+            <w:tcBorders>
+              <w:bottom w:val="single"/>
+            </w:tcBorders>
+            <w:vAlign w:val="bottom"/>
+          </w:tcPr>
+          <w:p>
+            <w:pStyle w:val="Compact"/>
+          </w:p>
+        </w:tc>
+        <w:tc>
+          <w:tcPr>
+            <w:tcBorders>
+              <w:bottom w:val="single"/>
+            </w:tcBorders>
+            <w:vAlign w:val="bottom"/>
+          </w:tcPr>
+          <w:p>
+            <w:pPr>
+              <w:pStyle w:val="Compact"/>
+              <w:jc w:val="right"/>
+            </w:pPr>
+            <w:r>
+              <w:t xml:space="preserve">fb</w:t>
+            </w:r>
+          </w:p>
+        </w:tc>
+        <w:tc>
+          <w:tcPr>
+            <w:tcBorders>
+              <w:bottom w:val="single"/>
+            </w:tcBorders>
+            <w:vAlign w:val="bottom"/>
+          </w:tcPr>
+          <w:p>
+            <w:pPr>
+              <w:pStyle w:val="Compact"/>
+              <w:jc w:val="right"/>
+            </w:pPr>
+            <w:r>
+              <w:t xml:space="preserve">ig</w:t>
+            </w:r>
+          </w:p>
+        </w:tc>
+        <w:tc>
+          <w:tcPr>
+            <w:tcBorders>
+              <w:bottom w:val="single"/>
+            </w:tcBorders>
+            <w:vAlign w:val="bottom"/>
+          </w:tcPr>
+          <w:p>
+            <w:pPr>
+              <w:pStyle w:val="Compact"/>
+              <w:jc w:val="right"/>
+            </w:pPr>
+            <w:r>
+              <w:t xml:space="preserve">sc</w:t>
+            </w:r>
+          </w:p>
+        </w:tc>
+      </w:tr>
+      <w:tr>
+        <w:tc>
+          <w:p>
+            <w:pPr>
+              <w:pStyle w:val="Compact"/>
+              <w:jc w:val="left"/>
+            </w:pPr>
+            <w:r>
+              <w:t xml:space="preserve">noEdu</w:t>
+            </w:r>
+          </w:p>
+        </w:tc>
+        <w:tc>
+          <w:p>
+            <w:pPr>
+              <w:pStyle w:val="Compact"/>
+              <w:jc w:val="right"/>
+            </w:pPr>
+            <w:r>
+              <w:t xml:space="preserve">0.075</w:t>
+            </w:r>
+          </w:p>
+        </w:tc>
+        <w:tc>
+          <w:p>
+            <w:pPr>
+              <w:pStyle w:val="Compact"/>
+              <w:jc w:val="right"/>
+            </w:pPr>
+            <w:r>
+              <w:t xml:space="preserve">0.002</w:t>
+            </w:r>
+          </w:p>
+        </w:tc>
+        <w:tc>
+          <w:p>
+            <w:pPr>
+              <w:pStyle w:val="Compact"/>
+              <w:jc w:val="right"/>
+            </w:pPr>
+            <w:r>
+              <w:t xml:space="preserve">0.105</w:t>
+            </w:r>
+          </w:p>
+        </w:tc>
+      </w:tr>
+      <w:tr>
+        <w:tc>
+          <w:p>
+            <w:pPr>
+              <w:pStyle w:val="Compact"/>
+              <w:jc w:val="left"/>
+            </w:pPr>
+            <w:r>
+              <w:t xml:space="preserve">Edu</w:t>
+            </w:r>
+          </w:p>
+        </w:tc>
+        <w:tc>
+          <w:p>
+            <w:pPr>
+              <w:pStyle w:val="Compact"/>
+              <w:jc w:val="right"/>
+            </w:pPr>
+            <w:r>
+              <w:t xml:space="preserve">0.131</w:t>
+            </w:r>
+          </w:p>
+        </w:tc>
+        <w:tc>
+          <w:p>
+            <w:pPr>
+              <w:pStyle w:val="Compact"/>
+              <w:jc w:val="right"/>
+            </w:pPr>
+            <w:r>
+              <w:t xml:space="preserve">-0.171</w:t>
+            </w:r>
+          </w:p>
+        </w:tc>
+        <w:tc>
+          <w:p>
+            <w:pPr>
+              <w:pStyle w:val="Compact"/>
+              <w:jc w:val="right"/>
+            </w:pPr>
+            <w:r>
+              <w:t xml:space="preserve">0.007</w:t>
+            </w:r>
+          </w:p>
+        </w:tc>
+      </w:tr>
+    </w:tbl>
+    <w:p>
+      <w:pPr>
+        <w:pStyle w:val="Heading2"/>
+      </w:pPr>
+      <w:bookmarkStart w:id="39" w:name="h3-10-05-2017-q15-vs-q18"/>
+      <w:bookmarkEnd w:id="39"/>
+      <w:r>
+        <w:t xml:space="preserve">H3, 10-05-2017, q15 vs q18</w:t>
+      </w:r>
+    </w:p>
+    <w:p>
+      <w:pPr>
+        <w:pStyle w:val="Heading1"/>
+      </w:pPr>
+      <w:bookmarkStart w:id="40" w:name="chisq-2"/>
+      <w:bookmarkEnd w:id="40"/>
+      <w:r>
+        <w:t xml:space="preserve">Chisq</w:t>
+      </w:r>
+    </w:p>
+    <w:tbl>
+      <w:tblPr>
+        <w:tblStyle w:val="TableNormal"/>
+        <w:tblW w:type="pct" w:w="0.0"/>
+        <w:tblLook w:firstRow="1"/>
+      </w:tblPr>
+      <w:tblGrid/>
+      <w:tr>
+        <w:trPr>
+          <w:cnfStyle w:firstRow="1"/>
+        </w:trPr>
+        <w:tc>
+          <w:tcPr>
+            <w:tcBorders>
+              <w:bottom w:val="single"/>
+            </w:tcBorders>
+            <w:vAlign w:val="bottom"/>
+          </w:tcPr>
+          <w:p>
+            <w:pStyle w:val="Compact"/>
+          </w:p>
+        </w:tc>
+        <w:tc>
+          <w:tcPr>
+            <w:tcBorders>
+              <w:bottom w:val="single"/>
+            </w:tcBorders>
+            <w:vAlign w:val="bottom"/>
+          </w:tcPr>
+          <w:p>
+            <w:pPr>
+              <w:pStyle w:val="Compact"/>
+              <w:jc w:val="right"/>
+            </w:pPr>
+            <w:r>
+              <w:t xml:space="preserve">fb</w:t>
+            </w:r>
+          </w:p>
+        </w:tc>
+        <w:tc>
+          <w:tcPr>
+            <w:tcBorders>
+              <w:bottom w:val="single"/>
+            </w:tcBorders>
+            <w:vAlign w:val="bottom"/>
+          </w:tcPr>
+          <w:p>
+            <w:pPr>
+              <w:pStyle w:val="Compact"/>
+              <w:jc w:val="right"/>
+            </w:pPr>
+            <w:r>
+              <w:t xml:space="preserve">ig</w:t>
+            </w:r>
+          </w:p>
+        </w:tc>
+        <w:tc>
+          <w:tcPr>
+            <w:tcBorders>
+              <w:bottom w:val="single"/>
+            </w:tcBorders>
+            <w:vAlign w:val="bottom"/>
+          </w:tcPr>
+          <w:p>
+            <w:pPr>
+              <w:pStyle w:val="Compact"/>
+              <w:jc w:val="right"/>
+            </w:pPr>
+            <w:r>
+              <w:t xml:space="preserve">sc</w:t>
+            </w:r>
+          </w:p>
+        </w:tc>
+      </w:tr>
+      <w:tr>
+        <w:tc>
+          <w:p>
+            <w:pPr>
+              <w:pStyle w:val="Compact"/>
+              <w:jc w:val="left"/>
+            </w:pPr>
+            <w:r>
+              <w:t xml:space="preserve">noEdu</w:t>
+            </w:r>
+          </w:p>
+        </w:tc>
+        <w:tc>
+          <w:p>
+            <w:pPr>
+              <w:pStyle w:val="Compact"/>
+              <w:jc w:val="right"/>
+            </w:pPr>
+            <w:r>
+              <w:t xml:space="preserve">0.007</w:t>
+            </w:r>
+          </w:p>
+        </w:tc>
+        <w:tc>
+          <w:p>
+            <w:pPr>
+              <w:pStyle w:val="Compact"/>
+              <w:jc w:val="right"/>
+            </w:pPr>
+            <w:r>
+              <w:t xml:space="preserve">0.000</w:t>
+            </w:r>
+          </w:p>
+        </w:tc>
+        <w:tc>
+          <w:p>
+            <w:pPr>
+              <w:pStyle w:val="Compact"/>
+              <w:jc w:val="right"/>
+            </w:pPr>
+            <w:r>
+              <w:t xml:space="preserve">0.024</w:t>
+            </w:r>
+          </w:p>
+        </w:tc>
+      </w:tr>
+      <w:tr>
+        <w:tc>
+          <w:p>
+            <w:pPr>
+              <w:pStyle w:val="Compact"/>
+              <w:jc w:val="left"/>
+            </w:pPr>
+            <w:r>
+              <w:t xml:space="preserve">Edu</w:t>
+            </w:r>
+          </w:p>
+        </w:tc>
+        <w:tc>
+          <w:p>
+            <w:pPr>
+              <w:pStyle w:val="Compact"/>
+              <w:jc w:val="right"/>
+            </w:pPr>
+            <w:r>
+              <w:t xml:space="preserve">0.350</w:t>
+            </w:r>
+          </w:p>
+        </w:tc>
+        <w:tc>
+          <w:p>
+            <w:pPr>
+              <w:pStyle w:val="Compact"/>
+              <w:jc w:val="right"/>
+            </w:pPr>
+            <w:r>
+              <w:t xml:space="preserve">0.652</w:t>
+            </w:r>
+          </w:p>
+        </w:tc>
+        <w:tc>
+          <w:p>
+            <w:pPr>
+              <w:pStyle w:val="Compact"/>
+              <w:jc w:val="right"/>
+            </w:pPr>
+            <w:r>
+              <w:t xml:space="preserve">0.409</w:t>
+            </w:r>
+          </w:p>
+        </w:tc>
+      </w:tr>
+    </w:tbl>
+    <w:p>
+      <w:pPr>
+        <w:pStyle w:val="Heading1"/>
+      </w:pPr>
+      <w:bookmarkStart w:id="41" w:name="correlation-2"/>
+      <w:bookmarkEnd w:id="41"/>
+      <w:r>
+        <w:t xml:space="preserve">Correlation</w:t>
+      </w:r>
+    </w:p>
+    <w:tbl>
+      <w:tblPr>
+        <w:tblStyle w:val="TableNormal"/>
+        <w:tblW w:type="pct" w:w="0.0"/>
+        <w:tblLook w:firstRow="1"/>
+      </w:tblPr>
+      <w:tblGrid/>
+      <w:tr>
+        <w:trPr>
+          <w:cnfStyle w:firstRow="1"/>
+        </w:trPr>
+        <w:tc>
+          <w:tcPr>
+            <w:tcBorders>
+              <w:bottom w:val="single"/>
+            </w:tcBorders>
+            <w:vAlign w:val="bottom"/>
+          </w:tcPr>
+          <w:p>
+            <w:pStyle w:val="Compact"/>
+          </w:p>
+        </w:tc>
+        <w:tc>
+          <w:tcPr>
+            <w:tcBorders>
+              <w:bottom w:val="single"/>
+            </w:tcBorders>
+            <w:vAlign w:val="bottom"/>
+          </w:tcPr>
+          <w:p>
+            <w:pPr>
+              <w:pStyle w:val="Compact"/>
+              <w:jc w:val="right"/>
+            </w:pPr>
+            <w:r>
+              <w:t xml:space="preserve">fb</w:t>
+            </w:r>
+          </w:p>
+        </w:tc>
+        <w:tc>
+          <w:tcPr>
+            <w:tcBorders>
+              <w:bottom w:val="single"/>
+            </w:tcBorders>
+            <w:vAlign w:val="bottom"/>
+          </w:tcPr>
+          <w:p>
+            <w:pPr>
+              <w:pStyle w:val="Compact"/>
+              <w:jc w:val="right"/>
+            </w:pPr>
+            <w:r>
+              <w:t xml:space="preserve">ig</w:t>
+            </w:r>
+          </w:p>
+        </w:tc>
+        <w:tc>
+          <w:tcPr>
+            <w:tcBorders>
+              <w:bottom w:val="single"/>
+            </w:tcBorders>
+            <w:vAlign w:val="bottom"/>
+          </w:tcPr>
+          <w:p>
+            <w:pPr>
+              <w:pStyle w:val="Compact"/>
+              <w:jc w:val="right"/>
+            </w:pPr>
+            <w:r>
+              <w:t xml:space="preserve">sc</w:t>
+            </w:r>
+          </w:p>
+        </w:tc>
+      </w:tr>
+      <w:tr>
+        <w:tc>
+          <w:p>
+            <w:pPr>
+              <w:pStyle w:val="Compact"/>
+              <w:jc w:val="left"/>
+            </w:pPr>
+            <w:r>
+              <w:t xml:space="preserve">noEdu</w:t>
+            </w:r>
+          </w:p>
+        </w:tc>
+        <w:tc>
+          <w:p>
+            <w:pPr>
+              <w:pStyle w:val="Compact"/>
+              <w:jc w:val="right"/>
+            </w:pPr>
+            <w:r>
+              <w:t xml:space="preserve">0.095</w:t>
+            </w:r>
+          </w:p>
+        </w:tc>
+        <w:tc>
+          <w:p>
+            <w:pPr>
+              <w:pStyle w:val="Compact"/>
+              <w:jc w:val="right"/>
+            </w:pPr>
+            <w:r>
+              <w:t xml:space="preserve">0.171</w:t>
+            </w:r>
+          </w:p>
+        </w:tc>
+        <w:tc>
+          <w:p>
+            <w:pPr>
+              <w:pStyle w:val="Compact"/>
+              <w:jc w:val="right"/>
+            </w:pPr>
+            <w:r>
+              <w:t xml:space="preserve">0.144</w:t>
+            </w:r>
+          </w:p>
+        </w:tc>
+      </w:tr>
+      <w:tr>
+        <w:tc>
+          <w:p>
+            <w:pPr>
+              <w:pStyle w:val="Compact"/>
+              <w:jc w:val="left"/>
+            </w:pPr>
+            <w:r>
+              <w:t xml:space="preserve">Edu</w:t>
+            </w:r>
+          </w:p>
+        </w:tc>
+        <w:tc>
+          <w:p>
+            <w:pPr>
+              <w:pStyle w:val="Compact"/>
+              <w:jc w:val="right"/>
+            </w:pPr>
+            <w:r>
+              <w:t xml:space="preserve">0.047</w:t>
+            </w:r>
+          </w:p>
+        </w:tc>
+        <w:tc>
+          <w:p>
+            <w:pPr>
+              <w:pStyle w:val="Compact"/>
+              <w:jc w:val="right"/>
+            </w:pPr>
+            <w:r>
+              <w:t xml:space="preserve">-0.293</w:t>
+            </w:r>
+          </w:p>
+        </w:tc>
+        <w:tc>
+          <w:p>
+            <w:pPr>
+              <w:pStyle w:val="Compact"/>
+              <w:jc w:val="right"/>
+            </w:pPr>
+            <w:r>
+              <w:t xml:space="preserve">0.012</w:t>
+            </w:r>
+          </w:p>
+        </w:tc>
+      </w:tr>
+    </w:tbl>
+    <w:p>
+      <w:pPr>
+        <w:pStyle w:val="Heading2"/>
+      </w:pPr>
+      <w:bookmarkStart w:id="42" w:name="h4-10-05-2017-q15-vs-q19"/>
+      <w:bookmarkEnd w:id="42"/>
+      <w:r>
+        <w:t xml:space="preserve">H4, 10-05-2017, q15 vs q19</w:t>
+      </w:r>
+    </w:p>
+    <w:p>
+      <w:pPr>
+        <w:pStyle w:val="Heading1"/>
+      </w:pPr>
+      <w:bookmarkStart w:id="43" w:name="chisq-3"/>
+      <w:bookmarkEnd w:id="43"/>
+      <w:r>
+        <w:t xml:space="preserve">Chisq</w:t>
+      </w:r>
+    </w:p>
+    <w:tbl>
+      <w:tblPr>
+        <w:tblStyle w:val="TableNormal"/>
+        <w:tblW w:type="pct" w:w="0.0"/>
+        <w:tblLook w:firstRow="1"/>
+      </w:tblPr>
+      <w:tblGrid/>
+      <w:tr>
+        <w:trPr>
+          <w:cnfStyle w:firstRow="1"/>
+        </w:trPr>
+        <w:tc>
+          <w:tcPr>
+            <w:tcBorders>
+              <w:bottom w:val="single"/>
+            </w:tcBorders>
+            <w:vAlign w:val="bottom"/>
+          </w:tcPr>
+          <w:p>
+            <w:pStyle w:val="Compact"/>
+          </w:p>
+        </w:tc>
+        <w:tc>
+          <w:tcPr>
+            <w:tcBorders>
+              <w:bottom w:val="single"/>
+            </w:tcBorders>
+            <w:vAlign w:val="bottom"/>
+          </w:tcPr>
+          <w:p>
+            <w:pPr>
+              <w:pStyle w:val="Compact"/>
+              <w:jc w:val="right"/>
+            </w:pPr>
+            <w:r>
+              <w:t xml:space="preserve">fb</w:t>
+            </w:r>
+          </w:p>
+        </w:tc>
+        <w:tc>
+          <w:tcPr>
+            <w:tcBorders>
+              <w:bottom w:val="single"/>
+            </w:tcBorders>
+            <w:vAlign w:val="bottom"/>
+          </w:tcPr>
+          <w:p>
+            <w:pPr>
+              <w:pStyle w:val="Compact"/>
+              <w:jc w:val="right"/>
+            </w:pPr>
+            <w:r>
+              <w:t xml:space="preserve">ig</w:t>
+            </w:r>
+          </w:p>
+        </w:tc>
+        <w:tc>
+          <w:tcPr>
+            <w:tcBorders>
+              <w:bottom w:val="single"/>
+            </w:tcBorders>
+            <w:vAlign w:val="bottom"/>
+          </w:tcPr>
+          <w:p>
+            <w:pPr>
+              <w:pStyle w:val="Compact"/>
+              <w:jc w:val="right"/>
+            </w:pPr>
+            <w:r>
+              <w:t xml:space="preserve">sc</w:t>
+            </w:r>
+          </w:p>
+        </w:tc>
+      </w:tr>
+      <w:tr>
+        <w:tc>
+          <w:p>
+            <w:pPr>
+              <w:pStyle w:val="Compact"/>
+              <w:jc w:val="left"/>
+            </w:pPr>
+            <w:r>
+              <w:t xml:space="preserve">noEdu</w:t>
+            </w:r>
+          </w:p>
+        </w:tc>
+        <w:tc>
+          <w:p>
+            <w:pPr>
+              <w:pStyle w:val="Compact"/>
+              <w:jc w:val="right"/>
+            </w:pPr>
+            <w:r>
+              <w:t xml:space="preserve">0.065</w:t>
+            </w:r>
+          </w:p>
+        </w:tc>
+        <w:tc>
+          <w:p>
+            <w:pPr>
+              <w:pStyle w:val="Compact"/>
+              <w:jc w:val="right"/>
+            </w:pPr>
+            <w:r>
+              <w:t xml:space="preserve">0.002</w:t>
+            </w:r>
+          </w:p>
+        </w:tc>
+        <w:tc>
+          <w:p>
+            <w:pPr>
+              <w:pStyle w:val="Compact"/>
+              <w:jc w:val="right"/>
+            </w:pPr>
+            <w:r>
+              <w:t xml:space="preserve">0.001</w:t>
+            </w:r>
+          </w:p>
+        </w:tc>
+      </w:tr>
+      <w:tr>
+        <w:tc>
+          <w:p>
+            <w:pPr>
+              <w:pStyle w:val="Compact"/>
+              <w:jc w:val="left"/>
+            </w:pPr>
+            <w:r>
+              <w:t xml:space="preserve">Edu</w:t>
+            </w:r>
+          </w:p>
+        </w:tc>
+        <w:tc>
+          <w:p>
+            <w:pPr>
+              <w:pStyle w:val="Compact"/>
+              <w:jc w:val="right"/>
+            </w:pPr>
+            <w:r>
+              <w:t xml:space="preserve">0.228</w:t>
+            </w:r>
+          </w:p>
+        </w:tc>
+        <w:tc>
+          <w:p>
+            <w:pPr>
+              <w:pStyle w:val="Compact"/>
+              <w:jc w:val="right"/>
+            </w:pPr>
+            <w:r>
+              <w:t xml:space="preserve">0.882</w:t>
+            </w:r>
+          </w:p>
+        </w:tc>
+        <w:tc>
+          <w:p>
+            <w:pPr>
+              <w:pStyle w:val="Compact"/>
+              <w:jc w:val="right"/>
+            </w:pPr>
+            <w:r>
+              <w:t xml:space="preserve">0.041</w:t>
+            </w:r>
+          </w:p>
+        </w:tc>
+      </w:tr>
+    </w:tbl>
+    <w:p>
+      <w:pPr>
+        <w:pStyle w:val="Heading1"/>
+      </w:pPr>
+      <w:bookmarkStart w:id="44" w:name="correlation-3"/>
+      <w:bookmarkEnd w:id="44"/>
+      <w:r>
+        <w:t xml:space="preserve">Correlation</w:t>
+      </w:r>
+    </w:p>
+    <w:tbl>
+      <w:tblPr>
+        <w:tblStyle w:val="TableNormal"/>
+        <w:tblW w:type="pct" w:w="0.0"/>
+        <w:tblLook w:firstRow="1"/>
+      </w:tblPr>
+      <w:tblGrid/>
+      <w:tr>
+        <w:trPr>
+          <w:cnfStyle w:firstRow="1"/>
+        </w:trPr>
+        <w:tc>
+          <w:tcPr>
+            <w:tcBorders>
+              <w:bottom w:val="single"/>
+            </w:tcBorders>
+            <w:vAlign w:val="bottom"/>
+          </w:tcPr>
+          <w:p>
+            <w:pStyle w:val="Compact"/>
+          </w:p>
+        </w:tc>
+        <w:tc>
+          <w:tcPr>
+            <w:tcBorders>
+              <w:bottom w:val="single"/>
+            </w:tcBorders>
+            <w:vAlign w:val="bottom"/>
+          </w:tcPr>
+          <w:p>
+            <w:pPr>
+              <w:pStyle w:val="Compact"/>
+              <w:jc w:val="right"/>
+            </w:pPr>
+            <w:r>
+              <w:t xml:space="preserve">fb</w:t>
+            </w:r>
+          </w:p>
+        </w:tc>
+        <w:tc>
+          <w:tcPr>
+            <w:tcBorders>
+              <w:bottom w:val="single"/>
+            </w:tcBorders>
+            <w:vAlign w:val="bottom"/>
+          </w:tcPr>
+          <w:p>
+            <w:pPr>
+              <w:pStyle w:val="Compact"/>
+              <w:jc w:val="right"/>
+            </w:pPr>
+            <w:r>
+              <w:t xml:space="preserve">ig</w:t>
+            </w:r>
+          </w:p>
+        </w:tc>
+        <w:tc>
+          <w:tcPr>
+            <w:tcBorders>
+              <w:bottom w:val="single"/>
+            </w:tcBorders>
+            <w:vAlign w:val="bottom"/>
+          </w:tcPr>
+          <w:p>
+            <w:pPr>
+              <w:pStyle w:val="Compact"/>
+              <w:jc w:val="right"/>
+            </w:pPr>
+            <w:r>
+              <w:t xml:space="preserve">sc</w:t>
+            </w:r>
+          </w:p>
+        </w:tc>
+      </w:tr>
+      <w:tr>
+        <w:tc>
+          <w:p>
+            <w:pPr>
+              <w:pStyle w:val="Compact"/>
+              <w:jc w:val="left"/>
+            </w:pPr>
+            <w:r>
+              <w:t xml:space="preserve">noEdu</w:t>
+            </w:r>
+          </w:p>
+        </w:tc>
+        <w:tc>
+          <w:p>
+            <w:pPr>
+              <w:pStyle w:val="Compact"/>
+              <w:jc w:val="right"/>
+            </w:pPr>
+            <w:r>
+              <w:t xml:space="preserve">-0.039</w:t>
+            </w:r>
+          </w:p>
+        </w:tc>
+        <w:tc>
+          <w:p>
+            <w:pPr>
+              <w:pStyle w:val="Compact"/>
+              <w:jc w:val="right"/>
+            </w:pPr>
+            <w:r>
+              <w:t xml:space="preserve">-0.033</w:t>
+            </w:r>
+          </w:p>
+        </w:tc>
+        <w:tc>
+          <w:p>
+            <w:pPr>
+              <w:pStyle w:val="Compact"/>
+              <w:jc w:val="right"/>
+            </w:pPr>
+            <w:r>
+              <w:t xml:space="preserve">-0.029</w:t>
+            </w:r>
+          </w:p>
+        </w:tc>
+      </w:tr>
+      <w:tr>
+        <w:tc>
+          <w:p>
+            <w:pPr>
+              <w:pStyle w:val="Compact"/>
+              <w:jc w:val="left"/>
+            </w:pPr>
+            <w:r>
+              <w:t xml:space="preserve">Edu</w:t>
+            </w:r>
+          </w:p>
+        </w:tc>
+        <w:tc>
+          <w:p>
+            <w:pPr>
+              <w:pStyle w:val="Compact"/>
+              <w:jc w:val="right"/>
+            </w:pPr>
+            <w:r>
+              <w:t xml:space="preserve">-0.116</w:t>
+            </w:r>
+          </w:p>
+        </w:tc>
+        <w:tc>
+          <w:p>
+            <w:pPr>
+              <w:pStyle w:val="Compact"/>
+              <w:jc w:val="right"/>
+            </w:pPr>
+            <w:r>
+              <w:t xml:space="preserve">-0.164</w:t>
+            </w:r>
+          </w:p>
+        </w:tc>
+        <w:tc>
+          <w:p>
+            <w:pPr>
+              <w:pStyle w:val="Compact"/>
+              <w:jc w:val="right"/>
+            </w:pPr>
+            <w:r>
+              <w:t xml:space="preserve">-0.231</w:t>
             </w:r>
           </w:p>
         </w:tc>
@@ -3866,7 +5499,7 @@
     </w:lvl>
   </w:abstractNum>
   <w:abstractNum w:abstractNumId="990">
-    <w:nsid w:val="aa26e0e5"/>
+    <w:nsid w:val="dcefc6da"/>
     <w:multiLevelType w:val="multilevel"/>
     <w:lvl w:ilvl="0">
       <w:numFmt w:val="bullet"/>
@@ -3947,7 +5580,7 @@
     </w:lvl>
   </w:abstractNum>
   <w:abstractNum w:abstractNumId="991">
-    <w:nsid w:val="f13ff473"/>
+    <w:nsid w:val="b78ab90d"/>
     <w:multiLevelType w:val="multilevel"/>
     <w:lvl w:ilvl="0">
       <w:numFmt w:val="bullet"/>

</xml_diff>